<commit_message>
Updated Docs & Readme file
</commit_message>
<xml_diff>
--- a/Level2-AboutProject.docx
+++ b/Level2-AboutProject.docx
@@ -18,8 +18,18 @@
           <w:bCs/>
           <w:lang w:val="en-US"/>
         </w:rPr>
-        <w:t xml:space="preserve"> Level 2: Microservices Project – WebsiteGoApplication</w:t>
-      </w:r>
+        <w:t xml:space="preserve"> Level 2: Microservices Project – </w:t>
+      </w:r>
+      <w:proofErr w:type="spellStart"/>
+      <w:r>
+        <w:rPr>
+          <w:b/>
+          <w:bCs/>
+          <w:lang w:val="en-US"/>
+        </w:rPr>
+        <w:t>WebsiteGoApplication</w:t>
+      </w:r>
+      <w:proofErr w:type="spellEnd"/>
       <w:r>
         <w:t> </w:t>
       </w:r>
@@ -37,8 +47,17 @@
             <w:rStyle w:val="Hyperlink"/>
             <w:lang w:val="en-US"/>
           </w:rPr>
-          <w:t>niharikaluna11/WebsiteGoApplication</w:t>
+          <w:t>niharikaluna11/</w:t>
         </w:r>
+        <w:proofErr w:type="spellStart"/>
+        <w:r>
+          <w:rPr>
+            <w:rStyle w:val="Hyperlink"/>
+            <w:lang w:val="en-US"/>
+          </w:rPr>
+          <w:t>WebsiteGoApplication</w:t>
+        </w:r>
+        <w:proofErr w:type="spellEnd"/>
       </w:hyperlink>
       <w:r>
         <w:t> </w:t>
@@ -431,11 +450,19 @@
           <w:numId w:val="12"/>
         </w:numPr>
       </w:pPr>
+      <w:proofErr w:type="spellStart"/>
       <w:r>
         <w:rPr>
           <w:lang w:val="en-US"/>
         </w:rPr>
-        <w:t>order_status: PENDING</w:t>
+        <w:t>order_status</w:t>
+      </w:r>
+      <w:proofErr w:type="spellEnd"/>
+      <w:r>
+        <w:rPr>
+          <w:lang w:val="en-US"/>
+        </w:rPr>
+        <w:t>: PENDING</w:t>
       </w:r>
       <w:r>
         <w:t> </w:t>
@@ -448,12 +475,20 @@
           <w:numId w:val="13"/>
         </w:numPr>
       </w:pPr>
+      <w:proofErr w:type="spellStart"/>
       <w:r>
         <w:rPr>
           <w:lang w:val="en-US"/>
         </w:rPr>
         <w:lastRenderedPageBreak/>
-        <w:t>payment_status: PENDING</w:t>
+        <w:t>payment_status</w:t>
+      </w:r>
+      <w:proofErr w:type="spellEnd"/>
+      <w:r>
+        <w:rPr>
+          <w:lang w:val="en-US"/>
+        </w:rPr>
+        <w:t>: PENDING</w:t>
       </w:r>
       <w:r>
         <w:t> </w:t>
@@ -493,6 +528,9 @@
     </w:p>
     <w:p>
       <w:r>
+        <w:rPr>
+          <w:noProof/>
+        </w:rPr>
         <w:drawing>
           <wp:inline distT="0" distB="0" distL="0" distR="0" wp14:anchorId="479CB9D4" wp14:editId="244AD8EC">
             <wp:extent cx="5731510" cy="3132455"/>
@@ -613,6 +651,9 @@
     </w:p>
     <w:p>
       <w:r>
+        <w:rPr>
+          <w:noProof/>
+        </w:rPr>
         <w:drawing>
           <wp:inline distT="0" distB="0" distL="0" distR="0" wp14:anchorId="6291E83C" wp14:editId="712B23BC">
             <wp:extent cx="5731510" cy="1391920"/>
@@ -668,6 +709,9 @@
     </w:p>
     <w:p>
       <w:r>
+        <w:rPr>
+          <w:noProof/>
+        </w:rPr>
         <w:drawing>
           <wp:inline distT="0" distB="0" distL="0" distR="0" wp14:anchorId="1287270F" wp14:editId="10E6D758">
             <wp:extent cx="9525" cy="9525"/>
@@ -803,6 +847,9 @@
     </w:p>
     <w:p>
       <w:r>
+        <w:rPr>
+          <w:noProof/>
+        </w:rPr>
         <w:drawing>
           <wp:inline distT="0" distB="0" distL="0" distR="0" wp14:anchorId="65F21515" wp14:editId="5BDE3E39">
             <wp:extent cx="5731510" cy="598170"/>
@@ -858,6 +905,9 @@
     </w:p>
     <w:p>
       <w:r>
+        <w:rPr>
+          <w:noProof/>
+        </w:rPr>
         <w:drawing>
           <wp:inline distT="0" distB="0" distL="0" distR="0" wp14:anchorId="131FAE08" wp14:editId="7CD2BA97">
             <wp:extent cx="9525" cy="9525"/>
@@ -962,8 +1012,13 @@
           <w:numId w:val="23"/>
         </w:numPr>
       </w:pPr>
-      <w:r>
-        <w:t>order_status: PROCESSING </w:t>
+      <w:proofErr w:type="spellStart"/>
+      <w:r>
+        <w:t>order_status</w:t>
+      </w:r>
+      <w:proofErr w:type="spellEnd"/>
+      <w:r>
+        <w:t>: PROCESSING </w:t>
       </w:r>
     </w:p>
     <w:p>
@@ -973,8 +1028,13 @@
           <w:numId w:val="24"/>
         </w:numPr>
       </w:pPr>
-      <w:r>
-        <w:t>payment_status: SUCCESS </w:t>
+      <w:proofErr w:type="spellStart"/>
+      <w:r>
+        <w:t>payment_status</w:t>
+      </w:r>
+      <w:proofErr w:type="spellEnd"/>
+      <w:r>
+        <w:t>: SUCCESS </w:t>
       </w:r>
     </w:p>
     <w:p>
@@ -1003,6 +1063,9 @@
     </w:p>
     <w:p>
       <w:r>
+        <w:rPr>
+          <w:noProof/>
+        </w:rPr>
         <w:drawing>
           <wp:inline distT="0" distB="0" distL="0" distR="0" wp14:anchorId="416435DC" wp14:editId="4F2B3BAB">
             <wp:extent cx="5731510" cy="2686050"/>
@@ -1116,6 +1179,9 @@
     </w:p>
     <w:p>
       <w:r>
+        <w:rPr>
+          <w:noProof/>
+        </w:rPr>
         <w:drawing>
           <wp:inline distT="0" distB="0" distL="0" distR="0" wp14:anchorId="3C73014E" wp14:editId="18106E6D">
             <wp:extent cx="5731510" cy="688975"/>
@@ -1206,6 +1272,9 @@
     </w:p>
     <w:p>
       <w:r>
+        <w:rPr>
+          <w:noProof/>
+        </w:rPr>
         <w:drawing>
           <wp:inline distT="0" distB="0" distL="0" distR="0" wp14:anchorId="2305D2A6" wp14:editId="44BC7425">
             <wp:extent cx="5731510" cy="744220"/>
@@ -1348,10 +1417,152 @@
       </w:r>
     </w:p>
     <w:p>
+      <w:pPr>
+        <w:rPr>
+          <w:b/>
+          <w:bCs/>
+        </w:rPr>
+      </w:pPr>
       <w:r>
         <w:t>  </w:t>
       </w:r>
-    </w:p>
+      <w:r>
+        <w:rPr>
+          <w:rFonts w:ascii="Segoe UI Emoji" w:hAnsi="Segoe UI Emoji" w:cs="Segoe UI Emoji"/>
+          <w:b/>
+          <w:bCs/>
+        </w:rPr>
+        <w:t>🚀</w:t>
+      </w:r>
+      <w:r>
+        <w:rPr>
+          <w:b/>
+          <w:bCs/>
+        </w:rPr>
+        <w:t xml:space="preserve"> Deployment</w:t>
+      </w:r>
+    </w:p>
+    <w:p>
+      <w:r>
+        <w:t xml:space="preserve">The microservices are deployed on </w:t>
+      </w:r>
+      <w:r>
+        <w:rPr>
+          <w:b/>
+          <w:bCs/>
+        </w:rPr>
+        <w:t>Google Cloud Platform (GCP)</w:t>
+      </w:r>
+      <w:r>
+        <w:t xml:space="preserve"> using </w:t>
+      </w:r>
+      <w:r>
+        <w:rPr>
+          <w:b/>
+          <w:bCs/>
+        </w:rPr>
+        <w:t>Cloud Run</w:t>
+      </w:r>
+      <w:r>
+        <w:t>:</w:t>
+      </w:r>
+    </w:p>
+    <w:p>
+      <w:pPr>
+        <w:numPr>
+          <w:ilvl w:val="0"/>
+          <w:numId w:val="25"/>
+        </w:numPr>
+      </w:pPr>
+      <w:r>
+        <w:rPr>
+          <w:rFonts w:ascii="Segoe UI Emoji" w:hAnsi="Segoe UI Emoji" w:cs="Segoe UI Emoji"/>
+        </w:rPr>
+        <w:lastRenderedPageBreak/>
+        <w:t>🔗</w:t>
+      </w:r>
+      <w:r>
+        <w:t xml:space="preserve"> </w:t>
+      </w:r>
+      <w:r>
+        <w:rPr>
+          <w:b/>
+          <w:bCs/>
+        </w:rPr>
+        <w:t>Order Service</w:t>
+      </w:r>
+      <w:r>
+        <w:t xml:space="preserve">: </w:t>
+      </w:r>
+      <w:hyperlink r:id="rId13" w:tgtFrame="_new" w:history="1">
+        <w:r>
+          <w:rPr>
+            <w:rStyle w:val="Hyperlink"/>
+          </w:rPr>
+          <w:t>https:/</w:t>
+        </w:r>
+        <w:r>
+          <w:rPr>
+            <w:rStyle w:val="Hyperlink"/>
+          </w:rPr>
+          <w:t>/</w:t>
+        </w:r>
+        <w:r>
+          <w:rPr>
+            <w:rStyle w:val="Hyperlink"/>
+          </w:rPr>
+          <w:t>order-microservice-747901258630.us-central1.run.app</w:t>
+        </w:r>
+      </w:hyperlink>
+    </w:p>
+    <w:p>
+      <w:pPr>
+        <w:numPr>
+          <w:ilvl w:val="0"/>
+          <w:numId w:val="25"/>
+        </w:numPr>
+      </w:pPr>
+      <w:r>
+        <w:rPr>
+          <w:rFonts w:ascii="Segoe UI Emoji" w:hAnsi="Segoe UI Emoji" w:cs="Segoe UI Emoji"/>
+        </w:rPr>
+        <w:t>🔗</w:t>
+      </w:r>
+      <w:r>
+        <w:t xml:space="preserve"> </w:t>
+      </w:r>
+      <w:r>
+        <w:rPr>
+          <w:b/>
+          <w:bCs/>
+        </w:rPr>
+        <w:t>Payment Service</w:t>
+      </w:r>
+      <w:r>
+        <w:t xml:space="preserve">: </w:t>
+      </w:r>
+      <w:hyperlink r:id="rId14" w:tgtFrame="_new" w:history="1">
+        <w:r>
+          <w:rPr>
+            <w:rStyle w:val="Hyperlink"/>
+          </w:rPr>
+          <w:t>https://p</w:t>
+        </w:r>
+        <w:r>
+          <w:rPr>
+            <w:rStyle w:val="Hyperlink"/>
+          </w:rPr>
+          <w:t>a</w:t>
+        </w:r>
+        <w:r>
+          <w:rPr>
+            <w:rStyle w:val="Hyperlink"/>
+          </w:rPr>
+          <w:t>yment-microservice-747901258630.us-central1.run.app</w:t>
+        </w:r>
+      </w:hyperlink>
+    </w:p>
+    <w:p/>
     <w:p/>
     <w:sectPr>
       <w:pgSz w:w="11906" w:h="16838"/>
@@ -3303,6 +3514,155 @@
     </w:lvl>
   </w:abstractNum>
   <w:abstractNum w:abstractNumId="13" w15:restartNumberingAfterBreak="0">
+    <w:nsid w:val="3D407E67"/>
+    <w:multiLevelType w:val="multilevel"/>
+    <w:tmpl w:val="25A2FDF8"/>
+    <w:lvl w:ilvl="0">
+      <w:start w:val="1"/>
+      <w:numFmt w:val="bullet"/>
+      <w:lvlText w:val=""/>
+      <w:lvlJc w:val="left"/>
+      <w:pPr>
+        <w:tabs>
+          <w:tab w:val="num" w:pos="720"/>
+        </w:tabs>
+        <w:ind w:left="720" w:hanging="360"/>
+      </w:pPr>
+      <w:rPr>
+        <w:rFonts w:ascii="Symbol" w:hAnsi="Symbol" w:hint="default"/>
+        <w:sz w:val="20"/>
+      </w:rPr>
+    </w:lvl>
+    <w:lvl w:ilvl="1" w:tentative="1">
+      <w:start w:val="1"/>
+      <w:numFmt w:val="bullet"/>
+      <w:lvlText w:val="o"/>
+      <w:lvlJc w:val="left"/>
+      <w:pPr>
+        <w:tabs>
+          <w:tab w:val="num" w:pos="1440"/>
+        </w:tabs>
+        <w:ind w:left="1440" w:hanging="360"/>
+      </w:pPr>
+      <w:rPr>
+        <w:rFonts w:ascii="Courier New" w:hAnsi="Courier New" w:hint="default"/>
+        <w:sz w:val="20"/>
+      </w:rPr>
+    </w:lvl>
+    <w:lvl w:ilvl="2" w:tentative="1">
+      <w:start w:val="1"/>
+      <w:numFmt w:val="bullet"/>
+      <w:lvlText w:val=""/>
+      <w:lvlJc w:val="left"/>
+      <w:pPr>
+        <w:tabs>
+          <w:tab w:val="num" w:pos="2160"/>
+        </w:tabs>
+        <w:ind w:left="2160" w:hanging="360"/>
+      </w:pPr>
+      <w:rPr>
+        <w:rFonts w:ascii="Wingdings" w:hAnsi="Wingdings" w:hint="default"/>
+        <w:sz w:val="20"/>
+      </w:rPr>
+    </w:lvl>
+    <w:lvl w:ilvl="3" w:tentative="1">
+      <w:start w:val="1"/>
+      <w:numFmt w:val="bullet"/>
+      <w:lvlText w:val=""/>
+      <w:lvlJc w:val="left"/>
+      <w:pPr>
+        <w:tabs>
+          <w:tab w:val="num" w:pos="2880"/>
+        </w:tabs>
+        <w:ind w:left="2880" w:hanging="360"/>
+      </w:pPr>
+      <w:rPr>
+        <w:rFonts w:ascii="Wingdings" w:hAnsi="Wingdings" w:hint="default"/>
+        <w:sz w:val="20"/>
+      </w:rPr>
+    </w:lvl>
+    <w:lvl w:ilvl="4" w:tentative="1">
+      <w:start w:val="1"/>
+      <w:numFmt w:val="bullet"/>
+      <w:lvlText w:val=""/>
+      <w:lvlJc w:val="left"/>
+      <w:pPr>
+        <w:tabs>
+          <w:tab w:val="num" w:pos="3600"/>
+        </w:tabs>
+        <w:ind w:left="3600" w:hanging="360"/>
+      </w:pPr>
+      <w:rPr>
+        <w:rFonts w:ascii="Wingdings" w:hAnsi="Wingdings" w:hint="default"/>
+        <w:sz w:val="20"/>
+      </w:rPr>
+    </w:lvl>
+    <w:lvl w:ilvl="5" w:tentative="1">
+      <w:start w:val="1"/>
+      <w:numFmt w:val="bullet"/>
+      <w:lvlText w:val=""/>
+      <w:lvlJc w:val="left"/>
+      <w:pPr>
+        <w:tabs>
+          <w:tab w:val="num" w:pos="4320"/>
+        </w:tabs>
+        <w:ind w:left="4320" w:hanging="360"/>
+      </w:pPr>
+      <w:rPr>
+        <w:rFonts w:ascii="Wingdings" w:hAnsi="Wingdings" w:hint="default"/>
+        <w:sz w:val="20"/>
+      </w:rPr>
+    </w:lvl>
+    <w:lvl w:ilvl="6" w:tentative="1">
+      <w:start w:val="1"/>
+      <w:numFmt w:val="bullet"/>
+      <w:lvlText w:val=""/>
+      <w:lvlJc w:val="left"/>
+      <w:pPr>
+        <w:tabs>
+          <w:tab w:val="num" w:pos="5040"/>
+        </w:tabs>
+        <w:ind w:left="5040" w:hanging="360"/>
+      </w:pPr>
+      <w:rPr>
+        <w:rFonts w:ascii="Wingdings" w:hAnsi="Wingdings" w:hint="default"/>
+        <w:sz w:val="20"/>
+      </w:rPr>
+    </w:lvl>
+    <w:lvl w:ilvl="7" w:tentative="1">
+      <w:start w:val="1"/>
+      <w:numFmt w:val="bullet"/>
+      <w:lvlText w:val=""/>
+      <w:lvlJc w:val="left"/>
+      <w:pPr>
+        <w:tabs>
+          <w:tab w:val="num" w:pos="5760"/>
+        </w:tabs>
+        <w:ind w:left="5760" w:hanging="360"/>
+      </w:pPr>
+      <w:rPr>
+        <w:rFonts w:ascii="Wingdings" w:hAnsi="Wingdings" w:hint="default"/>
+        <w:sz w:val="20"/>
+      </w:rPr>
+    </w:lvl>
+    <w:lvl w:ilvl="8" w:tentative="1">
+      <w:start w:val="1"/>
+      <w:numFmt w:val="bullet"/>
+      <w:lvlText w:val=""/>
+      <w:lvlJc w:val="left"/>
+      <w:pPr>
+        <w:tabs>
+          <w:tab w:val="num" w:pos="6480"/>
+        </w:tabs>
+        <w:ind w:left="6480" w:hanging="360"/>
+      </w:pPr>
+      <w:rPr>
+        <w:rFonts w:ascii="Wingdings" w:hAnsi="Wingdings" w:hint="default"/>
+        <w:sz w:val="20"/>
+      </w:rPr>
+    </w:lvl>
+  </w:abstractNum>
+  <w:abstractNum w:abstractNumId="14" w15:restartNumberingAfterBreak="0">
     <w:nsid w:val="44CF0CBB"/>
     <w:multiLevelType w:val="multilevel"/>
     <w:tmpl w:val="2D70A778"/>
@@ -3451,7 +3811,7 @@
       </w:rPr>
     </w:lvl>
   </w:abstractNum>
-  <w:abstractNum w:abstractNumId="14" w15:restartNumberingAfterBreak="0">
+  <w:abstractNum w:abstractNumId="15" w15:restartNumberingAfterBreak="0">
     <w:nsid w:val="4A264588"/>
     <w:multiLevelType w:val="multilevel"/>
     <w:tmpl w:val="61987D10"/>
@@ -3600,7 +3960,7 @@
       </w:rPr>
     </w:lvl>
   </w:abstractNum>
-  <w:abstractNum w:abstractNumId="15" w15:restartNumberingAfterBreak="0">
+  <w:abstractNum w:abstractNumId="16" w15:restartNumberingAfterBreak="0">
     <w:nsid w:val="59A67F02"/>
     <w:multiLevelType w:val="multilevel"/>
     <w:tmpl w:val="9F6CA11C"/>
@@ -3749,7 +4109,7 @@
       </w:rPr>
     </w:lvl>
   </w:abstractNum>
-  <w:abstractNum w:abstractNumId="16" w15:restartNumberingAfterBreak="0">
+  <w:abstractNum w:abstractNumId="17" w15:restartNumberingAfterBreak="0">
     <w:nsid w:val="5FBD2C95"/>
     <w:multiLevelType w:val="multilevel"/>
     <w:tmpl w:val="F1AE5646"/>
@@ -3898,7 +4258,7 @@
       </w:rPr>
     </w:lvl>
   </w:abstractNum>
-  <w:abstractNum w:abstractNumId="17" w15:restartNumberingAfterBreak="0">
+  <w:abstractNum w:abstractNumId="18" w15:restartNumberingAfterBreak="0">
     <w:nsid w:val="62E1305F"/>
     <w:multiLevelType w:val="multilevel"/>
     <w:tmpl w:val="C9F432E2"/>
@@ -4047,7 +4407,7 @@
       </w:rPr>
     </w:lvl>
   </w:abstractNum>
-  <w:abstractNum w:abstractNumId="18" w15:restartNumberingAfterBreak="0">
+  <w:abstractNum w:abstractNumId="19" w15:restartNumberingAfterBreak="0">
     <w:nsid w:val="6B073947"/>
     <w:multiLevelType w:val="multilevel"/>
     <w:tmpl w:val="13E21E1C"/>
@@ -4196,7 +4556,7 @@
       </w:rPr>
     </w:lvl>
   </w:abstractNum>
-  <w:abstractNum w:abstractNumId="19" w15:restartNumberingAfterBreak="0">
+  <w:abstractNum w:abstractNumId="20" w15:restartNumberingAfterBreak="0">
     <w:nsid w:val="6FC65986"/>
     <w:multiLevelType w:val="multilevel"/>
     <w:tmpl w:val="451E1320"/>
@@ -4345,7 +4705,7 @@
       </w:rPr>
     </w:lvl>
   </w:abstractNum>
-  <w:abstractNum w:abstractNumId="20" w15:restartNumberingAfterBreak="0">
+  <w:abstractNum w:abstractNumId="21" w15:restartNumberingAfterBreak="0">
     <w:nsid w:val="728515B7"/>
     <w:multiLevelType w:val="multilevel"/>
     <w:tmpl w:val="8666638A"/>
@@ -4494,7 +4854,7 @@
       </w:rPr>
     </w:lvl>
   </w:abstractNum>
-  <w:abstractNum w:abstractNumId="21" w15:restartNumberingAfterBreak="0">
+  <w:abstractNum w:abstractNumId="22" w15:restartNumberingAfterBreak="0">
     <w:nsid w:val="771C3134"/>
     <w:multiLevelType w:val="multilevel"/>
     <w:tmpl w:val="AA66A35E"/>
@@ -4643,7 +5003,7 @@
       </w:rPr>
     </w:lvl>
   </w:abstractNum>
-  <w:abstractNum w:abstractNumId="22" w15:restartNumberingAfterBreak="0">
+  <w:abstractNum w:abstractNumId="23" w15:restartNumberingAfterBreak="0">
     <w:nsid w:val="792132D0"/>
     <w:multiLevelType w:val="multilevel"/>
     <w:tmpl w:val="25323CCA"/>
@@ -4792,7 +5152,7 @@
       </w:rPr>
     </w:lvl>
   </w:abstractNum>
-  <w:abstractNum w:abstractNumId="23" w15:restartNumberingAfterBreak="0">
+  <w:abstractNum w:abstractNumId="24" w15:restartNumberingAfterBreak="0">
     <w:nsid w:val="7CB161AC"/>
     <w:multiLevelType w:val="multilevel"/>
     <w:tmpl w:val="8EAA82F2"/>
@@ -4942,13 +5302,13 @@
     </w:lvl>
   </w:abstractNum>
   <w:num w:numId="1" w16cid:durableId="508522609">
-    <w:abstractNumId w:val="20"/>
+    <w:abstractNumId w:val="21"/>
   </w:num>
   <w:num w:numId="2" w16cid:durableId="1358699674">
     <w:abstractNumId w:val="6"/>
   </w:num>
   <w:num w:numId="3" w16cid:durableId="872769155">
-    <w:abstractNumId w:val="22"/>
+    <w:abstractNumId w:val="23"/>
   </w:num>
   <w:num w:numId="4" w16cid:durableId="836505991">
     <w:abstractNumId w:val="7"/>
@@ -4960,10 +5320,10 @@
     <w:abstractNumId w:val="1"/>
   </w:num>
   <w:num w:numId="7" w16cid:durableId="624775572">
-    <w:abstractNumId w:val="14"/>
+    <w:abstractNumId w:val="15"/>
   </w:num>
   <w:num w:numId="8" w16cid:durableId="896017809">
-    <w:abstractNumId w:val="18"/>
+    <w:abstractNumId w:val="19"/>
   </w:num>
   <w:num w:numId="9" w16cid:durableId="770399407">
     <w:abstractNumId w:val="11"/>
@@ -4975,25 +5335,25 @@
     <w:abstractNumId w:val="5"/>
   </w:num>
   <w:num w:numId="12" w16cid:durableId="565066170">
-    <w:abstractNumId w:val="13"/>
+    <w:abstractNumId w:val="14"/>
   </w:num>
   <w:num w:numId="13" w16cid:durableId="177156923">
     <w:abstractNumId w:val="0"/>
   </w:num>
   <w:num w:numId="14" w16cid:durableId="234972181">
-    <w:abstractNumId w:val="16"/>
+    <w:abstractNumId w:val="17"/>
   </w:num>
   <w:num w:numId="15" w16cid:durableId="894972966">
     <w:abstractNumId w:val="10"/>
   </w:num>
   <w:num w:numId="16" w16cid:durableId="954796116">
-    <w:abstractNumId w:val="17"/>
+    <w:abstractNumId w:val="18"/>
   </w:num>
   <w:num w:numId="17" w16cid:durableId="2066492194">
-    <w:abstractNumId w:val="19"/>
+    <w:abstractNumId w:val="20"/>
   </w:num>
   <w:num w:numId="18" w16cid:durableId="423770365">
-    <w:abstractNumId w:val="15"/>
+    <w:abstractNumId w:val="16"/>
   </w:num>
   <w:num w:numId="19" w16cid:durableId="1908370459">
     <w:abstractNumId w:val="9"/>
@@ -5002,16 +5362,19 @@
     <w:abstractNumId w:val="8"/>
   </w:num>
   <w:num w:numId="21" w16cid:durableId="291597241">
-    <w:abstractNumId w:val="23"/>
+    <w:abstractNumId w:val="24"/>
   </w:num>
   <w:num w:numId="22" w16cid:durableId="1695963016">
-    <w:abstractNumId w:val="21"/>
+    <w:abstractNumId w:val="22"/>
   </w:num>
   <w:num w:numId="23" w16cid:durableId="1493259510">
     <w:abstractNumId w:val="2"/>
   </w:num>
   <w:num w:numId="24" w16cid:durableId="656566996">
     <w:abstractNumId w:val="4"/>
+  </w:num>
+  <w:num w:numId="25" w16cid:durableId="1722363964">
+    <w:abstractNumId w:val="13"/>
   </w:num>
 </w:numbering>
 </file>
@@ -5955,6 +6318,18 @@
       <w:shd w:val="clear" w:color="auto" w:fill="E1DFDD"/>
     </w:rPr>
   </w:style>
+  <w:style w:type="character" w:styleId="FollowedHyperlink">
+    <w:name w:val="FollowedHyperlink"/>
+    <w:basedOn w:val="DefaultParagraphFont"/>
+    <w:uiPriority w:val="99"/>
+    <w:semiHidden/>
+    <w:unhideWhenUsed/>
+    <w:rsid w:val="00601205"/>
+    <w:rPr>
+      <w:color w:val="96607D" w:themeColor="followedHyperlink"/>
+      <w:u w:val="single"/>
+    </w:rPr>
+  </w:style>
 </w:styles>
 </file>
 

</xml_diff>